<commit_message>
ana out 10bit,why dig expend 12bit after average
</commit_message>
<xml_diff>
--- a/doc/ADC与二进制.docx
+++ b/doc/ADC与二进制.docx
@@ -546,7 +546,7 @@
           <w:szCs w:val="30"/>
         </w:rPr>
       </w:pPr>
-      <w:bookmarkStart w:id="1" w:name="_Toc73980917"/>
+      <w:bookmarkStart w:id="1" w:name="_Toc110501757"/>
       <w:r>
         <w:rPr>
           <w:rFonts w:ascii="黑体" w:eastAsia="黑体" w:hAnsi="黑体" w:hint="eastAsia"/>
@@ -1437,7 +1437,7 @@
           <w:szCs w:val="30"/>
         </w:rPr>
       </w:pPr>
-      <w:bookmarkStart w:id="2" w:name="_Toc73980918"/>
+      <w:bookmarkStart w:id="2" w:name="_Toc110501758"/>
       <w:r>
         <w:rPr>
           <w:rFonts w:ascii="黑体" w:eastAsia="黑体" w:hAnsi="黑体" w:hint="eastAsia"/>
@@ -2301,7 +2301,7 @@
           <w:szCs w:val="30"/>
         </w:rPr>
       </w:pPr>
-      <w:bookmarkStart w:id="3" w:name="_Toc73980919"/>
+      <w:bookmarkStart w:id="3" w:name="_Toc110501759"/>
       <w:r>
         <w:rPr>
           <w:rFonts w:ascii="黑体" w:eastAsia="黑体" w:hAnsi="黑体"/>
@@ -2352,7 +2352,7 @@
       <w:pPr>
         <w:pStyle w:val="11"/>
         <w:rPr>
-          <w:rFonts w:ascii="等线" w:eastAsia="等线" w:hAnsi="等线"/>
+          <w:rFonts w:asciiTheme="minorHAnsi" w:eastAsiaTheme="minorEastAsia" w:hAnsiTheme="minorHAnsi" w:cstheme="minorBidi"/>
           <w:kern w:val="2"/>
           <w:sz w:val="21"/>
           <w:szCs w:val="22"/>
@@ -2376,7 +2376,7 @@
         </w:rPr>
         <w:fldChar w:fldCharType="separate"/>
       </w:r>
-      <w:hyperlink w:anchor="_Toc73980917" w:history="1">
+      <w:hyperlink w:anchor="_Toc110501757" w:history="1">
         <w:r>
           <w:rPr>
             <w:rStyle w:val="a7"/>
@@ -2401,7 +2401,7 @@
           <w:rPr>
             <w:webHidden/>
           </w:rPr>
-          <w:instrText xml:space="preserve"> PAGEREF _Toc73980917 \h </w:instrText>
+          <w:instrText xml:space="preserve"> PAGEREF _Toc110501757 \h </w:instrText>
         </w:r>
         <w:r>
           <w:rPr>
@@ -2432,13 +2432,13 @@
       <w:pPr>
         <w:pStyle w:val="11"/>
         <w:rPr>
-          <w:rFonts w:ascii="等线" w:eastAsia="等线" w:hAnsi="等线"/>
+          <w:rFonts w:asciiTheme="minorHAnsi" w:eastAsiaTheme="minorEastAsia" w:hAnsiTheme="minorHAnsi" w:cstheme="minorBidi"/>
           <w:kern w:val="2"/>
           <w:sz w:val="21"/>
           <w:szCs w:val="22"/>
         </w:rPr>
       </w:pPr>
-      <w:hyperlink w:anchor="_Toc73980918" w:history="1">
+      <w:hyperlink w:anchor="_Toc110501758" w:history="1">
         <w:r>
           <w:rPr>
             <w:rStyle w:val="a7"/>
@@ -2463,7 +2463,7 @@
           <w:rPr>
             <w:webHidden/>
           </w:rPr>
-          <w:instrText xml:space="preserve"> PAGEREF _Toc73980918 \h </w:instrText>
+          <w:instrText xml:space="preserve"> PAGEREF _Toc110501758 \h </w:instrText>
         </w:r>
         <w:r>
           <w:rPr>
@@ -2494,13 +2494,13 @@
       <w:pPr>
         <w:pStyle w:val="11"/>
         <w:rPr>
-          <w:rFonts w:ascii="等线" w:eastAsia="等线" w:hAnsi="等线"/>
+          <w:rFonts w:asciiTheme="minorHAnsi" w:eastAsiaTheme="minorEastAsia" w:hAnsiTheme="minorHAnsi" w:cstheme="minorBidi"/>
           <w:kern w:val="2"/>
           <w:sz w:val="21"/>
           <w:szCs w:val="22"/>
         </w:rPr>
       </w:pPr>
-      <w:hyperlink w:anchor="_Toc73980919" w:history="1">
+      <w:hyperlink w:anchor="_Toc110501759" w:history="1">
         <w:r>
           <w:rPr>
             <w:rStyle w:val="a7"/>
@@ -2526,7 +2526,7 @@
           <w:rPr>
             <w:webHidden/>
           </w:rPr>
-          <w:instrText xml:space="preserve"> PAGEREF _Toc73980919 \h </w:instrText>
+          <w:instrText xml:space="preserve"> PAGEREF _Toc110501759 \h </w:instrText>
         </w:r>
         <w:r>
           <w:rPr>
@@ -2557,20 +2557,20 @@
       <w:pPr>
         <w:pStyle w:val="11"/>
         <w:rPr>
-          <w:rFonts w:ascii="等线" w:eastAsia="等线" w:hAnsi="等线"/>
+          <w:rFonts w:asciiTheme="minorHAnsi" w:eastAsiaTheme="minorEastAsia" w:hAnsiTheme="minorHAnsi" w:cstheme="minorBidi"/>
           <w:kern w:val="2"/>
           <w:sz w:val="21"/>
           <w:szCs w:val="22"/>
         </w:rPr>
       </w:pPr>
-      <w:hyperlink w:anchor="_Toc73980920" w:history="1">
+      <w:hyperlink w:anchor="_Toc110501760" w:history="1">
         <w:r>
           <w:rPr>
             <w:rStyle w:val="a7"/>
             <w:rFonts w:ascii="黑体" w:eastAsia="黑体" w:hAnsi="黑体"/>
             <w:b/>
           </w:rPr>
-          <w:t>1 从时钟切换电路谈起</w:t>
+          <w:t>1 二进制原码与补码</w:t>
         </w:r>
         <w:r>
           <w:rPr>
@@ -2588,7 +2588,7 @@
           <w:rPr>
             <w:webHidden/>
           </w:rPr>
-          <w:instrText xml:space="preserve"> PAGEREF _Toc73980920 \h </w:instrText>
+          <w:instrText xml:space="preserve"> PAGEREF _Toc110501760 \h </w:instrText>
         </w:r>
         <w:r>
           <w:rPr>
@@ -2619,20 +2619,20 @@
       <w:pPr>
         <w:pStyle w:val="11"/>
         <w:rPr>
-          <w:rFonts w:ascii="等线" w:eastAsia="等线" w:hAnsi="等线"/>
+          <w:rFonts w:asciiTheme="minorHAnsi" w:eastAsiaTheme="minorEastAsia" w:hAnsiTheme="minorHAnsi" w:cstheme="minorBidi"/>
           <w:kern w:val="2"/>
           <w:sz w:val="21"/>
           <w:szCs w:val="22"/>
         </w:rPr>
       </w:pPr>
-      <w:hyperlink w:anchor="_Toc73980921" w:history="1">
+      <w:hyperlink w:anchor="_Toc110501761" w:history="1">
         <w:r>
           <w:rPr>
             <w:rStyle w:val="a7"/>
             <w:rFonts w:ascii="黑体" w:eastAsia="黑体" w:hAnsi="黑体"/>
             <w:b/>
           </w:rPr>
-          <w:t>2 时钟切换的设计思路</w:t>
+          <w:t>2 ADC数据表与平均</w:t>
         </w:r>
         <w:r>
           <w:rPr>
@@ -2650,7 +2650,7 @@
           <w:rPr>
             <w:webHidden/>
           </w:rPr>
-          <w:instrText xml:space="preserve"> PAGEREF _Toc73980921 \h </w:instrText>
+          <w:instrText xml:space="preserve"> PAGEREF _Toc110501761 \h </w:instrText>
         </w:r>
         <w:r>
           <w:rPr>
@@ -2667,7 +2667,7 @@
           <w:rPr>
             <w:webHidden/>
           </w:rPr>
-          <w:t>2</w:t>
+          <w:t>1</w:t>
         </w:r>
         <w:r>
           <w:rPr>
@@ -2681,20 +2681,20 @@
       <w:pPr>
         <w:pStyle w:val="11"/>
         <w:rPr>
-          <w:rFonts w:ascii="等线" w:eastAsia="等线" w:hAnsi="等线"/>
+          <w:rFonts w:asciiTheme="minorHAnsi" w:eastAsiaTheme="minorEastAsia" w:hAnsiTheme="minorHAnsi" w:cstheme="minorBidi"/>
           <w:kern w:val="2"/>
           <w:sz w:val="21"/>
           <w:szCs w:val="22"/>
         </w:rPr>
       </w:pPr>
-      <w:hyperlink w:anchor="_Toc73980922" w:history="1">
+      <w:hyperlink w:anchor="_Toc110501762" w:history="1">
         <w:r>
           <w:rPr>
             <w:rStyle w:val="a7"/>
             <w:rFonts w:ascii="黑体" w:eastAsia="黑体" w:hAnsi="黑体"/>
             <w:b/>
           </w:rPr>
-          <w:t>3 时钟切换的互锁原理</w:t>
+          <w:t>参考文献</w:t>
         </w:r>
         <w:r>
           <w:rPr>
@@ -2712,69 +2712,7 @@
           <w:rPr>
             <w:webHidden/>
           </w:rPr>
-          <w:instrText xml:space="preserve"> PAGEREF _Toc73980922 \h </w:instrText>
-        </w:r>
-        <w:r>
-          <w:rPr>
-            <w:webHidden/>
-          </w:rPr>
-        </w:r>
-        <w:r>
-          <w:rPr>
-            <w:webHidden/>
-          </w:rPr>
-          <w:fldChar w:fldCharType="separate"/>
-        </w:r>
-        <w:r>
-          <w:rPr>
-            <w:webHidden/>
-          </w:rPr>
-          <w:t>2</w:t>
-        </w:r>
-        <w:r>
-          <w:rPr>
-            <w:webHidden/>
-          </w:rPr>
-          <w:fldChar w:fldCharType="end"/>
-        </w:r>
-      </w:hyperlink>
-    </w:p>
-    <w:p>
-      <w:pPr>
-        <w:pStyle w:val="11"/>
-        <w:rPr>
-          <w:rFonts w:ascii="等线" w:eastAsia="等线" w:hAnsi="等线"/>
-          <w:kern w:val="2"/>
-          <w:sz w:val="21"/>
-          <w:szCs w:val="22"/>
-        </w:rPr>
-      </w:pPr>
-      <w:hyperlink w:anchor="_Toc73980923" w:history="1">
-        <w:r>
-          <w:rPr>
-            <w:rStyle w:val="a7"/>
-            <w:rFonts w:ascii="黑体" w:eastAsia="黑体" w:hAnsi="黑体"/>
-            <w:b/>
-          </w:rPr>
-          <w:t>4 仿真</w:t>
-        </w:r>
-        <w:r>
-          <w:rPr>
-            <w:webHidden/>
-          </w:rPr>
-          <w:tab/>
-        </w:r>
-        <w:r>
-          <w:rPr>
-            <w:webHidden/>
-          </w:rPr>
-          <w:fldChar w:fldCharType="begin"/>
-        </w:r>
-        <w:r>
-          <w:rPr>
-            <w:webHidden/>
-          </w:rPr>
-          <w:instrText xml:space="preserve"> PAGEREF _Toc73980923 \h </w:instrText>
+          <w:instrText xml:space="preserve"> PAGEREF _Toc110501762 \h </w:instrText>
         </w:r>
         <w:r>
           <w:rPr>
@@ -2805,20 +2743,20 @@
       <w:pPr>
         <w:pStyle w:val="11"/>
         <w:rPr>
-          <w:rFonts w:ascii="等线" w:eastAsia="等线" w:hAnsi="等线"/>
+          <w:rFonts w:asciiTheme="minorHAnsi" w:eastAsiaTheme="minorEastAsia" w:hAnsiTheme="minorHAnsi" w:cstheme="minorBidi"/>
           <w:kern w:val="2"/>
           <w:sz w:val="21"/>
           <w:szCs w:val="22"/>
         </w:rPr>
       </w:pPr>
-      <w:hyperlink w:anchor="_Toc73980924" w:history="1">
+      <w:hyperlink w:anchor="_Toc110501763" w:history="1">
         <w:r>
           <w:rPr>
             <w:rStyle w:val="a7"/>
             <w:rFonts w:ascii="黑体" w:eastAsia="黑体" w:hAnsi="黑体"/>
             <w:b/>
           </w:rPr>
-          <w:t>5 实际工程中的电路</w:t>
+          <w:t>附 录</w:t>
         </w:r>
         <w:r>
           <w:rPr>
@@ -2836,69 +2774,7 @@
           <w:rPr>
             <w:webHidden/>
           </w:rPr>
-          <w:instrText xml:space="preserve"> PAGEREF _Toc73980924 \h </w:instrText>
-        </w:r>
-        <w:r>
-          <w:rPr>
-            <w:webHidden/>
-          </w:rPr>
-        </w:r>
-        <w:r>
-          <w:rPr>
-            <w:webHidden/>
-          </w:rPr>
-          <w:fldChar w:fldCharType="separate"/>
-        </w:r>
-        <w:r>
-          <w:rPr>
-            <w:webHidden/>
-          </w:rPr>
-          <w:t>3</w:t>
-        </w:r>
-        <w:r>
-          <w:rPr>
-            <w:webHidden/>
-          </w:rPr>
-          <w:fldChar w:fldCharType="end"/>
-        </w:r>
-      </w:hyperlink>
-    </w:p>
-    <w:p>
-      <w:pPr>
-        <w:pStyle w:val="11"/>
-        <w:rPr>
-          <w:rFonts w:ascii="等线" w:eastAsia="等线" w:hAnsi="等线"/>
-          <w:kern w:val="2"/>
-          <w:sz w:val="21"/>
-          <w:szCs w:val="22"/>
-        </w:rPr>
-      </w:pPr>
-      <w:hyperlink w:anchor="_Toc73980925" w:history="1">
-        <w:r>
-          <w:rPr>
-            <w:rStyle w:val="a7"/>
-            <w:rFonts w:ascii="黑体" w:eastAsia="黑体" w:hAnsi="黑体"/>
-            <w:b/>
-          </w:rPr>
-          <w:t>参考文献</w:t>
-        </w:r>
-        <w:r>
-          <w:rPr>
-            <w:webHidden/>
-          </w:rPr>
-          <w:tab/>
-        </w:r>
-        <w:r>
-          <w:rPr>
-            <w:webHidden/>
-          </w:rPr>
-          <w:fldChar w:fldCharType="begin"/>
-        </w:r>
-        <w:r>
-          <w:rPr>
-            <w:webHidden/>
-          </w:rPr>
-          <w:instrText xml:space="preserve"> PAGEREF _Toc73980925 \h </w:instrText>
+          <w:instrText xml:space="preserve"> PAGEREF _Toc110501763 \h </w:instrText>
         </w:r>
         <w:r>
           <w:rPr>
@@ -2927,68 +2803,6 @@
     </w:p>
     <w:p>
       <w:pPr>
-        <w:pStyle w:val="11"/>
-        <w:rPr>
-          <w:rFonts w:ascii="等线" w:eastAsia="等线" w:hAnsi="等线"/>
-          <w:kern w:val="2"/>
-          <w:sz w:val="21"/>
-          <w:szCs w:val="22"/>
-        </w:rPr>
-      </w:pPr>
-      <w:hyperlink w:anchor="_Toc73980926" w:history="1">
-        <w:r>
-          <w:rPr>
-            <w:rStyle w:val="a7"/>
-            <w:rFonts w:ascii="黑体" w:eastAsia="黑体" w:hAnsi="黑体"/>
-            <w:b/>
-          </w:rPr>
-          <w:t>附 录</w:t>
-        </w:r>
-        <w:r>
-          <w:rPr>
-            <w:webHidden/>
-          </w:rPr>
-          <w:tab/>
-        </w:r>
-        <w:r>
-          <w:rPr>
-            <w:webHidden/>
-          </w:rPr>
-          <w:fldChar w:fldCharType="begin"/>
-        </w:r>
-        <w:r>
-          <w:rPr>
-            <w:webHidden/>
-          </w:rPr>
-          <w:instrText xml:space="preserve"> PAGEREF _Toc73980926 \h </w:instrText>
-        </w:r>
-        <w:r>
-          <w:rPr>
-            <w:webHidden/>
-          </w:rPr>
-        </w:r>
-        <w:r>
-          <w:rPr>
-            <w:webHidden/>
-          </w:rPr>
-          <w:fldChar w:fldCharType="separate"/>
-        </w:r>
-        <w:r>
-          <w:rPr>
-            <w:webHidden/>
-          </w:rPr>
-          <w:t>5</w:t>
-        </w:r>
-        <w:r>
-          <w:rPr>
-            <w:webHidden/>
-          </w:rPr>
-          <w:fldChar w:fldCharType="end"/>
-        </w:r>
-      </w:hyperlink>
-    </w:p>
-    <w:p>
-      <w:pPr>
         <w:rPr>
           <w:rFonts w:ascii="宋体" w:hAnsi="宋体"/>
           <w:noProof/>
@@ -3087,7 +2901,7 @@
           <w:szCs w:val="30"/>
         </w:rPr>
       </w:pPr>
-      <w:bookmarkStart w:id="4" w:name="_Toc73980920"/>
+      <w:bookmarkStart w:id="4" w:name="_Toc110501760"/>
       <w:r>
         <w:rPr>
           <w:rFonts w:ascii="黑体" w:eastAsia="黑体" w:hAnsi="黑体" w:hint="eastAsia"/>
@@ -3106,7 +2920,6 @@
         </w:rPr>
         <w:t xml:space="preserve"> </w:t>
       </w:r>
-      <w:bookmarkEnd w:id="4"/>
       <w:r>
         <w:rPr>
           <w:rFonts w:ascii="黑体" w:eastAsia="黑体" w:hAnsi="黑体" w:hint="eastAsia"/>
@@ -3116,6 +2929,7 @@
         </w:rPr>
         <w:t>二进制原码与补码</w:t>
       </w:r>
+      <w:bookmarkEnd w:id="4"/>
     </w:p>
     <w:p>
       <w:pPr>
@@ -3527,13 +3341,12 @@
           <w:sz w:val="24"/>
         </w:rPr>
       </w:pPr>
-      <w:bookmarkStart w:id="5" w:name="_GoBack"/>
       <w:r>
         <w:rPr>
           <w:noProof/>
         </w:rPr>
         <w:drawing>
-          <wp:inline distT="0" distB="0" distL="0" distR="0" wp14:anchorId="67F310AE" wp14:editId="72D3E343">
+          <wp:inline distT="0" distB="0" distL="0" distR="0" wp14:anchorId="0D56609E" wp14:editId="45C548E4">
             <wp:extent cx="2163969" cy="3580129"/>
             <wp:effectExtent l="0" t="0" r="8255" b="1905"/>
             <wp:docPr id="1" name="图片 1"/>
@@ -3568,57 +3381,53 @@
           </wp:inline>
         </w:drawing>
       </w:r>
-      <w:bookmarkEnd w:id="5"/>
     </w:p>
     <w:p>
       <w:pPr>
         <w:pStyle w:val="a9"/>
         <w:jc w:val="center"/>
+      </w:pPr>
+      <w:bookmarkStart w:id="5" w:name="_Ref104886824"/>
+      <w:r>
         <w:rPr>
           <w:rFonts w:hint="eastAsia"/>
         </w:rPr>
-      </w:pPr>
-      <w:bookmarkStart w:id="6" w:name="_Ref104886824"/>
+        <w:t>图</w:t>
+      </w:r>
       <w:r>
         <w:rPr>
           <w:rFonts w:hint="eastAsia"/>
         </w:rPr>
-        <w:t>图</w:t>
+        <w:t xml:space="preserve"> </w:t>
+      </w:r>
+      <w:r>
+        <w:fldChar w:fldCharType="begin"/>
+      </w:r>
+      <w:r>
+        <w:instrText xml:space="preserve"> </w:instrText>
       </w:r>
       <w:r>
         <w:rPr>
           <w:rFonts w:hint="eastAsia"/>
         </w:rPr>
-        <w:t xml:space="preserve"> </w:t>
-      </w:r>
-      <w:r>
-        <w:fldChar w:fldCharType="begin"/>
+        <w:instrText xml:space="preserve">SEQ </w:instrText>
+      </w:r>
+      <w:r>
+        <w:rPr>
+          <w:rFonts w:hint="eastAsia"/>
+        </w:rPr>
+        <w:instrText>图</w:instrText>
+      </w:r>
+      <w:r>
+        <w:rPr>
+          <w:rFonts w:hint="eastAsia"/>
+        </w:rPr>
+        <w:instrText xml:space="preserve"> \* ARABIC</w:instrText>
       </w:r>
       <w:r>
         <w:instrText xml:space="preserve"> </w:instrText>
       </w:r>
       <w:r>
-        <w:rPr>
-          <w:rFonts w:hint="eastAsia"/>
-        </w:rPr>
-        <w:instrText xml:space="preserve">SEQ </w:instrText>
-      </w:r>
-      <w:r>
-        <w:rPr>
-          <w:rFonts w:hint="eastAsia"/>
-        </w:rPr>
-        <w:instrText>图</w:instrText>
-      </w:r>
-      <w:r>
-        <w:rPr>
-          <w:rFonts w:hint="eastAsia"/>
-        </w:rPr>
-        <w:instrText xml:space="preserve"> \* ARABIC</w:instrText>
-      </w:r>
-      <w:r>
-        <w:instrText xml:space="preserve"> </w:instrText>
-      </w:r>
-      <w:r>
         <w:fldChar w:fldCharType="separate"/>
       </w:r>
       <w:r>
@@ -3630,7 +3439,7 @@
       <w:r>
         <w:fldChar w:fldCharType="end"/>
       </w:r>
-      <w:bookmarkEnd w:id="6"/>
+      <w:bookmarkEnd w:id="5"/>
       <w:r>
         <w:t xml:space="preserve"> </w:t>
       </w:r>
@@ -3660,7 +3469,7 @@
           <w:szCs w:val="30"/>
         </w:rPr>
       </w:pPr>
-      <w:bookmarkStart w:id="7" w:name="_Toc73980921"/>
+      <w:bookmarkStart w:id="6" w:name="_Toc110501761"/>
       <w:r>
         <w:rPr>
           <w:rFonts w:ascii="黑体" w:eastAsia="黑体" w:hAnsi="黑体" w:hint="eastAsia"/>
@@ -3679,7 +3488,6 @@
         </w:rPr>
         <w:t xml:space="preserve"> </w:t>
       </w:r>
-      <w:bookmarkEnd w:id="7"/>
       <w:r>
         <w:rPr>
           <w:rFonts w:ascii="黑体" w:eastAsia="黑体" w:hAnsi="黑体"/>
@@ -3698,6 +3506,7 @@
         </w:rPr>
         <w:t>数据表与平均</w:t>
       </w:r>
+      <w:bookmarkEnd w:id="6"/>
     </w:p>
     <w:p>
       <w:pPr>
@@ -4193,14 +4002,7 @@
           <w:rFonts w:ascii="宋体" w:hAnsi="宋体"/>
           <w:sz w:val="24"/>
         </w:rPr>
-        <w:t>_d_add</w:t>
-      </w:r>
-      <w:r>
-        <w:rPr>
-          <w:rFonts w:ascii="宋体" w:hAnsi="宋体"/>
-          <w:sz w:val="24"/>
-        </w:rPr>
-        <w:t xml:space="preserve"> ;</w:t>
+        <w:t>_d_add ;</w:t>
       </w:r>
     </w:p>
     <w:p>
@@ -4232,7 +4034,7 @@
         <w:spacing w:line="240" w:lineRule="atLeast"/>
         <w:jc w:val="left"/>
         <w:rPr>
-          <w:rFonts w:ascii="宋体" w:hAnsi="宋体" w:hint="eastAsia"/>
+          <w:rFonts w:ascii="宋体" w:hAnsi="宋体"/>
           <w:sz w:val="24"/>
         </w:rPr>
       </w:pPr>
@@ -4242,7 +4044,7 @@
         <w:spacing w:line="240" w:lineRule="atLeast"/>
         <w:jc w:val="left"/>
         <w:rPr>
-          <w:rFonts w:ascii="宋体" w:hAnsi="宋体" w:hint="eastAsia"/>
+          <w:rFonts w:ascii="宋体" w:hAnsi="宋体"/>
           <w:sz w:val="24"/>
         </w:rPr>
       </w:pPr>
@@ -4283,35 +4085,7 @@
           <w:rFonts w:ascii="宋体" w:hAnsi="宋体"/>
           <w:sz w:val="24"/>
         </w:rPr>
-        <w:t>_d_add = {{</w:t>
-      </w:r>
-      <w:r>
-        <w:rPr>
-          <w:rFonts w:ascii="宋体" w:hAnsi="宋体"/>
-          <w:sz w:val="24"/>
-        </w:rPr>
-        <w:t>3</w:t>
-      </w:r>
-      <w:r>
-        <w:rPr>
-          <w:rFonts w:ascii="宋体" w:hAnsi="宋体"/>
-          <w:sz w:val="24"/>
-        </w:rPr>
-        <w:t>{pre_stuff}},adc_d_cal,</w:t>
-      </w:r>
-      <w:r>
-        <w:rPr>
-          <w:rFonts w:ascii="宋体" w:hAnsi="宋体"/>
-          <w:sz w:val="24"/>
-        </w:rPr>
-        <w:t>3</w:t>
-      </w:r>
-      <w:r>
-        <w:rPr>
-          <w:rFonts w:ascii="宋体" w:hAnsi="宋体"/>
-          <w:sz w:val="24"/>
-        </w:rPr>
-        <w:t>’h0}</w:t>
+        <w:t>_d_add = {{3{pre_stuff}},adc_d_cal,3’h0}</w:t>
       </w:r>
       <w:r>
         <w:rPr>
@@ -4325,14 +4099,7 @@
           <w:rFonts w:ascii="宋体" w:hAnsi="宋体"/>
           <w:sz w:val="24"/>
         </w:rPr>
-        <w:t>/</w:t>
-      </w:r>
-      <w:r>
-        <w:rPr>
-          <w:rFonts w:ascii="宋体" w:hAnsi="宋体"/>
-          <w:sz w:val="24"/>
-        </w:rPr>
-        <w:t>8 avage</w:t>
+        <w:t>/8 avage</w:t>
       </w:r>
     </w:p>
     <w:p>
@@ -4357,35 +4124,7 @@
           <w:rFonts w:ascii="宋体" w:hAnsi="宋体"/>
           <w:sz w:val="24"/>
         </w:rPr>
-        <w:t>_d_add = {{</w:t>
-      </w:r>
-      <w:r>
-        <w:rPr>
-          <w:rFonts w:ascii="宋体" w:hAnsi="宋体"/>
-          <w:sz w:val="24"/>
-        </w:rPr>
-        <w:t>4</w:t>
-      </w:r>
-      <w:r>
-        <w:rPr>
-          <w:rFonts w:ascii="宋体" w:hAnsi="宋体"/>
-          <w:sz w:val="24"/>
-        </w:rPr>
-        <w:t>{pre_stuff}},adc_d_cal,</w:t>
-      </w:r>
-      <w:r>
-        <w:rPr>
-          <w:rFonts w:ascii="宋体" w:hAnsi="宋体"/>
-          <w:sz w:val="24"/>
-        </w:rPr>
-        <w:t>2</w:t>
-      </w:r>
-      <w:r>
-        <w:rPr>
-          <w:rFonts w:ascii="宋体" w:hAnsi="宋体"/>
-          <w:sz w:val="24"/>
-        </w:rPr>
-        <w:t>’h0}</w:t>
+        <w:t>_d_add = {{4{pre_stuff}},adc_d_cal,2’h0}</w:t>
       </w:r>
       <w:r>
         <w:rPr>
@@ -4399,14 +4138,7 @@
           <w:rFonts w:ascii="宋体" w:hAnsi="宋体"/>
           <w:sz w:val="24"/>
         </w:rPr>
-        <w:t>/</w:t>
-      </w:r>
-      <w:r>
-        <w:rPr>
-          <w:rFonts w:ascii="宋体" w:hAnsi="宋体"/>
-          <w:sz w:val="24"/>
-        </w:rPr>
-        <w:t>16 avage</w:t>
+        <w:t>/16 avage</w:t>
       </w:r>
     </w:p>
     <w:p>
@@ -4415,7 +4147,7 @@
         <w:ind w:firstLineChars="100" w:firstLine="240"/>
         <w:jc w:val="left"/>
         <w:rPr>
-          <w:rFonts w:ascii="宋体" w:hAnsi="宋体" w:hint="eastAsia"/>
+          <w:rFonts w:ascii="宋体" w:hAnsi="宋体"/>
           <w:sz w:val="24"/>
         </w:rPr>
       </w:pPr>
@@ -4431,35 +4163,7 @@
           <w:rFonts w:ascii="宋体" w:hAnsi="宋体"/>
           <w:sz w:val="24"/>
         </w:rPr>
-        <w:t>_d_add = {{</w:t>
-      </w:r>
-      <w:r>
-        <w:rPr>
-          <w:rFonts w:ascii="宋体" w:hAnsi="宋体"/>
-          <w:sz w:val="24"/>
-        </w:rPr>
-        <w:t>5</w:t>
-      </w:r>
-      <w:r>
-        <w:rPr>
-          <w:rFonts w:ascii="宋体" w:hAnsi="宋体"/>
-          <w:sz w:val="24"/>
-        </w:rPr>
-        <w:t>{pre_stuff}},adc_d_cal</w:t>
-      </w:r>
-      <w:r>
-        <w:rPr>
-          <w:rFonts w:ascii="宋体" w:hAnsi="宋体"/>
-          <w:sz w:val="24"/>
-        </w:rPr>
-        <w:t>,1’h0</w:t>
-      </w:r>
-      <w:r>
-        <w:rPr>
-          <w:rFonts w:ascii="宋体" w:hAnsi="宋体"/>
-          <w:sz w:val="24"/>
-        </w:rPr>
-        <w:t>}</w:t>
+        <w:t>_d_add = {{5{pre_stuff}},adc_d_cal,1’h0}</w:t>
       </w:r>
       <w:r>
         <w:rPr>
@@ -4473,14 +4177,7 @@
           <w:rFonts w:ascii="宋体" w:hAnsi="宋体"/>
           <w:sz w:val="24"/>
         </w:rPr>
-        <w:t>/</w:t>
-      </w:r>
-      <w:r>
-        <w:rPr>
-          <w:rFonts w:ascii="宋体" w:hAnsi="宋体"/>
-          <w:sz w:val="24"/>
-        </w:rPr>
-        <w:t>32 avage</w:t>
+        <w:t>/32 avage</w:t>
       </w:r>
     </w:p>
     <w:p>
@@ -4793,7 +4490,7 @@
         <w:spacing w:line="240" w:lineRule="atLeast"/>
         <w:jc w:val="left"/>
         <w:rPr>
-          <w:rFonts w:ascii="宋体" w:hAnsi="宋体" w:hint="eastAsia"/>
+          <w:rFonts w:ascii="宋体" w:hAnsi="宋体"/>
           <w:sz w:val="24"/>
         </w:rPr>
       </w:pPr>
@@ -4821,11 +4518,424 @@
     </w:p>
     <w:p>
       <w:pPr>
-        <w:rPr>
-          <w:rFonts w:hint="eastAsia"/>
-        </w:rPr>
-      </w:pPr>
-    </w:p>
+        <w:spacing w:line="240" w:lineRule="atLeast"/>
+        <w:jc w:val="left"/>
+        <w:rPr>
+          <w:rFonts w:ascii="宋体" w:hAnsi="宋体"/>
+          <w:sz w:val="24"/>
+        </w:rPr>
+      </w:pPr>
+    </w:p>
+    <w:p>
+      <w:pPr>
+        <w:spacing w:line="240" w:lineRule="atLeast"/>
+        <w:jc w:val="left"/>
+        <w:rPr>
+          <w:rFonts w:ascii="宋体" w:hAnsi="宋体" w:hint="eastAsia"/>
+          <w:sz w:val="24"/>
+        </w:rPr>
+      </w:pPr>
+      <w:r>
+        <w:rPr>
+          <w:rFonts w:ascii="宋体" w:hAnsi="宋体" w:hint="eastAsia"/>
+          <w:sz w:val="24"/>
+        </w:rPr>
+        <w:t>(</w:t>
+      </w:r>
+      <w:r>
+        <w:rPr>
+          <w:rFonts w:ascii="宋体" w:hAnsi="宋体" w:hint="eastAsia"/>
+          <w:color w:val="FF0000"/>
+          <w:sz w:val="24"/>
+        </w:rPr>
+        <w:t>思考：为什么A</w:t>
+      </w:r>
+      <w:r>
+        <w:rPr>
+          <w:rFonts w:ascii="宋体" w:hAnsi="宋体"/>
+          <w:color w:val="FF0000"/>
+          <w:sz w:val="24"/>
+        </w:rPr>
+        <w:t>DC</w:t>
+      </w:r>
+      <w:r>
+        <w:rPr>
+          <w:rFonts w:ascii="宋体" w:hAnsi="宋体" w:hint="eastAsia"/>
+          <w:color w:val="FF0000"/>
+          <w:sz w:val="24"/>
+        </w:rPr>
+        <w:t>输出的位数是1</w:t>
+      </w:r>
+      <w:r>
+        <w:rPr>
+          <w:rFonts w:ascii="宋体" w:hAnsi="宋体"/>
+          <w:color w:val="FF0000"/>
+          <w:sz w:val="24"/>
+        </w:rPr>
+        <w:t>0</w:t>
+      </w:r>
+      <w:r>
+        <w:rPr>
+          <w:rFonts w:ascii="宋体" w:hAnsi="宋体" w:hint="eastAsia"/>
+          <w:color w:val="FF0000"/>
+          <w:sz w:val="24"/>
+        </w:rPr>
+        <w:t>bit，取平均后要扩展成1</w:t>
+      </w:r>
+      <w:r>
+        <w:rPr>
+          <w:rFonts w:ascii="宋体" w:hAnsi="宋体"/>
+          <w:color w:val="FF0000"/>
+          <w:sz w:val="24"/>
+        </w:rPr>
+        <w:t>2</w:t>
+      </w:r>
+      <w:r>
+        <w:rPr>
+          <w:rFonts w:ascii="宋体" w:hAnsi="宋体" w:hint="eastAsia"/>
+          <w:color w:val="FF0000"/>
+          <w:sz w:val="24"/>
+        </w:rPr>
+        <w:t>bit呢？</w:t>
+      </w:r>
+      <w:r>
+        <w:rPr>
+          <w:rFonts w:ascii="宋体" w:hAnsi="宋体"/>
+          <w:sz w:val="24"/>
+        </w:rPr>
+        <w:t>)</w:t>
+      </w:r>
+    </w:p>
+    <w:p>
+      <w:pPr>
+        <w:spacing w:line="240" w:lineRule="atLeast"/>
+        <w:jc w:val="left"/>
+        <w:rPr>
+          <w:rFonts w:ascii="宋体" w:hAnsi="宋体"/>
+          <w:sz w:val="24"/>
+        </w:rPr>
+      </w:pPr>
+      <w:r>
+        <w:rPr>
+          <w:rFonts w:ascii="宋体" w:hAnsi="宋体" w:hint="eastAsia"/>
+          <w:sz w:val="24"/>
+        </w:rPr>
+        <w:t>答：主要是扩位后保留的</w:t>
+      </w:r>
+      <w:r>
+        <w:rPr>
+          <w:rFonts w:ascii="宋体" w:hAnsi="宋体" w:hint="eastAsia"/>
+          <w:sz w:val="24"/>
+        </w:rPr>
+        <w:t>A</w:t>
+      </w:r>
+      <w:r>
+        <w:rPr>
+          <w:rFonts w:ascii="宋体" w:hAnsi="宋体"/>
+          <w:sz w:val="24"/>
+        </w:rPr>
+        <w:t>DC</w:t>
+      </w:r>
+      <w:r>
+        <w:rPr>
+          <w:rFonts w:ascii="宋体" w:hAnsi="宋体" w:hint="eastAsia"/>
+          <w:sz w:val="24"/>
+        </w:rPr>
+        <w:t>平均数精度更加准确，</w:t>
+      </w:r>
+      <w:r>
+        <w:rPr>
+          <w:rFonts w:ascii="宋体" w:hAnsi="宋体" w:hint="eastAsia"/>
+          <w:sz w:val="24"/>
+        </w:rPr>
+        <w:t>但模拟A</w:t>
+      </w:r>
+      <w:r>
+        <w:rPr>
+          <w:rFonts w:ascii="宋体" w:hAnsi="宋体"/>
+          <w:sz w:val="24"/>
+        </w:rPr>
+        <w:t>DC</w:t>
+      </w:r>
+      <w:r>
+        <w:rPr>
+          <w:rFonts w:ascii="宋体" w:hAnsi="宋体" w:hint="eastAsia"/>
+          <w:sz w:val="24"/>
+        </w:rPr>
+        <w:t>的有效位数仍然是1</w:t>
+      </w:r>
+      <w:r>
+        <w:rPr>
+          <w:rFonts w:ascii="宋体" w:hAnsi="宋体"/>
+          <w:sz w:val="24"/>
+        </w:rPr>
+        <w:t>0</w:t>
+      </w:r>
+      <w:r>
+        <w:rPr>
+          <w:rFonts w:ascii="宋体" w:hAnsi="宋体" w:hint="eastAsia"/>
+          <w:sz w:val="24"/>
+        </w:rPr>
+        <w:t>bit。举个例子，</w:t>
+      </w:r>
+      <w:r>
+        <w:rPr>
+          <w:rFonts w:ascii="宋体" w:hAnsi="宋体" w:hint="eastAsia"/>
+          <w:sz w:val="24"/>
+        </w:rPr>
+        <w:t>假如1</w:t>
+      </w:r>
+      <w:r>
+        <w:rPr>
+          <w:rFonts w:ascii="宋体" w:hAnsi="宋体"/>
+          <w:sz w:val="24"/>
+        </w:rPr>
+        <w:t>0</w:t>
+      </w:r>
+      <w:r>
+        <w:rPr>
+          <w:rFonts w:ascii="宋体" w:hAnsi="宋体" w:hint="eastAsia"/>
+          <w:sz w:val="24"/>
+        </w:rPr>
+        <w:t>bit模拟A</w:t>
+      </w:r>
+      <w:r>
+        <w:rPr>
+          <w:rFonts w:ascii="宋体" w:hAnsi="宋体"/>
+          <w:sz w:val="24"/>
+        </w:rPr>
+        <w:t>DC</w:t>
+      </w:r>
+      <w:r>
+        <w:rPr>
+          <w:rFonts w:ascii="宋体" w:hAnsi="宋体" w:hint="eastAsia"/>
+          <w:sz w:val="24"/>
+        </w:rPr>
+        <w:t>的L</w:t>
+      </w:r>
+      <w:r>
+        <w:rPr>
+          <w:rFonts w:ascii="宋体" w:hAnsi="宋体"/>
+          <w:sz w:val="24"/>
+        </w:rPr>
+        <w:t>SB</w:t>
+      </w:r>
+      <w:r>
+        <w:rPr>
+          <w:rFonts w:ascii="宋体" w:hAnsi="宋体" w:hint="eastAsia"/>
+          <w:sz w:val="24"/>
+        </w:rPr>
+        <w:t>为4mv，如果平均后A</w:t>
+      </w:r>
+      <w:r>
+        <w:rPr>
+          <w:rFonts w:ascii="宋体" w:hAnsi="宋体"/>
+          <w:sz w:val="24"/>
+        </w:rPr>
+        <w:t>DC</w:t>
+      </w:r>
+      <w:r>
+        <w:rPr>
+          <w:rFonts w:ascii="宋体" w:hAnsi="宋体" w:hint="eastAsia"/>
+          <w:sz w:val="24"/>
+        </w:rPr>
+        <w:t>输出的值为0</w:t>
+      </w:r>
+      <w:r>
+        <w:rPr>
+          <w:rFonts w:ascii="宋体" w:hAnsi="宋体"/>
+          <w:sz w:val="24"/>
+        </w:rPr>
+        <w:t>000_0000_0101</w:t>
+      </w:r>
+      <w:r>
+        <w:rPr>
+          <w:rFonts w:ascii="宋体" w:hAnsi="宋体" w:hint="eastAsia"/>
+          <w:sz w:val="24"/>
+        </w:rPr>
+        <w:t>，由高往低截取1</w:t>
+      </w:r>
+      <w:r>
+        <w:rPr>
+          <w:rFonts w:ascii="宋体" w:hAnsi="宋体"/>
+          <w:sz w:val="24"/>
+        </w:rPr>
+        <w:t>0</w:t>
+      </w:r>
+      <w:r>
+        <w:rPr>
+          <w:rFonts w:ascii="宋体" w:hAnsi="宋体" w:hint="eastAsia"/>
+          <w:sz w:val="24"/>
+        </w:rPr>
+        <w:t>bit，那么计算出来的电压值为</w:t>
+      </w:r>
+      <w:r>
+        <w:rPr>
+          <w:rFonts w:ascii="宋体" w:hAnsi="宋体"/>
+          <w:sz w:val="24"/>
+        </w:rPr>
+        <w:t>1*4</w:t>
+      </w:r>
+      <w:r>
+        <w:rPr>
+          <w:rFonts w:ascii="宋体" w:hAnsi="宋体" w:hint="eastAsia"/>
+          <w:sz w:val="24"/>
+        </w:rPr>
+        <w:t>mv</w:t>
+      </w:r>
+      <w:r>
+        <w:rPr>
+          <w:rFonts w:ascii="宋体" w:hAnsi="宋体"/>
+          <w:sz w:val="24"/>
+        </w:rPr>
+        <w:t xml:space="preserve"> = 4</w:t>
+      </w:r>
+      <w:r>
+        <w:rPr>
+          <w:rFonts w:ascii="宋体" w:hAnsi="宋体" w:hint="eastAsia"/>
+          <w:sz w:val="24"/>
+        </w:rPr>
+        <w:t>mv</w:t>
+      </w:r>
+    </w:p>
+    <w:p>
+      <w:pPr>
+        <w:spacing w:line="240" w:lineRule="atLeast"/>
+        <w:jc w:val="left"/>
+        <w:rPr>
+          <w:rFonts w:ascii="宋体" w:hAnsi="宋体"/>
+          <w:sz w:val="24"/>
+        </w:rPr>
+      </w:pPr>
+      <w:r>
+        <w:rPr>
+          <w:rFonts w:ascii="宋体" w:hAnsi="宋体" w:hint="eastAsia"/>
+          <w:sz w:val="24"/>
+        </w:rPr>
+        <w:t>如果保留1</w:t>
+      </w:r>
+      <w:r>
+        <w:rPr>
+          <w:rFonts w:ascii="宋体" w:hAnsi="宋体"/>
+          <w:sz w:val="24"/>
+        </w:rPr>
+        <w:t>2</w:t>
+      </w:r>
+      <w:r>
+        <w:rPr>
+          <w:rFonts w:ascii="宋体" w:hAnsi="宋体" w:hint="eastAsia"/>
+          <w:sz w:val="24"/>
+        </w:rPr>
+        <w:t>bit，那么计算电压时L</w:t>
+      </w:r>
+      <w:r>
+        <w:rPr>
+          <w:rFonts w:ascii="宋体" w:hAnsi="宋体"/>
+          <w:sz w:val="24"/>
+        </w:rPr>
+        <w:t>SB</w:t>
+      </w:r>
+      <w:r>
+        <w:rPr>
+          <w:rFonts w:ascii="宋体" w:hAnsi="宋体" w:hint="eastAsia"/>
+          <w:sz w:val="24"/>
+        </w:rPr>
+        <w:t>为1mv，但计算出来的电压值为5</w:t>
+      </w:r>
+      <w:r>
+        <w:rPr>
+          <w:rFonts w:ascii="宋体" w:hAnsi="宋体"/>
+          <w:sz w:val="24"/>
+        </w:rPr>
+        <w:t>*1</w:t>
+      </w:r>
+      <w:r>
+        <w:rPr>
+          <w:rFonts w:ascii="宋体" w:hAnsi="宋体" w:hint="eastAsia"/>
+          <w:sz w:val="24"/>
+        </w:rPr>
+        <w:t>mv</w:t>
+      </w:r>
+      <w:r>
+        <w:rPr>
+          <w:rFonts w:ascii="宋体" w:hAnsi="宋体"/>
+          <w:sz w:val="24"/>
+        </w:rPr>
+        <w:t xml:space="preserve"> = 5</w:t>
+      </w:r>
+      <w:r>
+        <w:rPr>
+          <w:rFonts w:ascii="宋体" w:hAnsi="宋体" w:hint="eastAsia"/>
+          <w:sz w:val="24"/>
+        </w:rPr>
+        <w:t>mv</w:t>
+      </w:r>
+    </w:p>
+    <w:p>
+      <w:pPr>
+        <w:spacing w:line="240" w:lineRule="atLeast"/>
+        <w:jc w:val="left"/>
+        <w:rPr>
+          <w:rFonts w:ascii="宋体" w:hAnsi="宋体" w:hint="eastAsia"/>
+          <w:sz w:val="24"/>
+        </w:rPr>
+      </w:pPr>
+      <w:r>
+        <w:rPr>
+          <w:rFonts w:ascii="宋体" w:hAnsi="宋体" w:hint="eastAsia"/>
+          <w:sz w:val="24"/>
+        </w:rPr>
+        <w:t>5</w:t>
+      </w:r>
+      <w:r>
+        <w:rPr>
+          <w:rFonts w:ascii="宋体" w:hAnsi="宋体"/>
+          <w:sz w:val="24"/>
+        </w:rPr>
+        <w:t>mv</w:t>
+      </w:r>
+      <w:r>
+        <w:rPr>
+          <w:rFonts w:ascii="宋体" w:hAnsi="宋体" w:hint="eastAsia"/>
+          <w:sz w:val="24"/>
+        </w:rPr>
+        <w:t>相比4mv是平均后更加准确的值，更能体现平均的结果</w:t>
+      </w:r>
+      <w:r>
+        <w:rPr>
+          <w:rFonts w:ascii="宋体" w:hAnsi="宋体" w:hint="eastAsia"/>
+          <w:sz w:val="24"/>
+        </w:rPr>
+        <w:t>，至于为什么是多取</w:t>
+      </w:r>
+      <w:r>
+        <w:rPr>
+          <w:rFonts w:ascii="宋体" w:hAnsi="宋体"/>
+          <w:sz w:val="24"/>
+        </w:rPr>
+        <w:t>2</w:t>
+      </w:r>
+      <w:r>
+        <w:rPr>
+          <w:rFonts w:ascii="宋体" w:hAnsi="宋体" w:hint="eastAsia"/>
+          <w:sz w:val="24"/>
+        </w:rPr>
+        <w:t>bit，应该是经验使然。</w:t>
+      </w:r>
+    </w:p>
+    <w:p>
+      <w:pPr>
+        <w:spacing w:line="240" w:lineRule="atLeast"/>
+        <w:jc w:val="left"/>
+        <w:rPr>
+          <w:rFonts w:ascii="宋体" w:hAnsi="宋体" w:hint="eastAsia"/>
+          <w:sz w:val="24"/>
+        </w:rPr>
+      </w:pPr>
+      <w:bookmarkStart w:id="7" w:name="_GoBack"/>
+      <w:bookmarkEnd w:id="7"/>
+    </w:p>
+    <w:p/>
     <w:tbl>
       <w:tblPr>
         <w:tblStyle w:val="ab"/>
@@ -5501,6 +5611,7 @@
               <w:jc w:val="center"/>
             </w:pPr>
             <w:r>
+              <w:lastRenderedPageBreak/>
               <w:t>……</w:t>
             </w:r>
           </w:p>
@@ -6037,7 +6148,6 @@
               <w:rPr>
                 <w:rFonts w:hint="eastAsia"/>
               </w:rPr>
-              <w:lastRenderedPageBreak/>
               <w:t>模拟输出</w:t>
             </w:r>
             <w:r>
@@ -7238,7 +7348,7 @@
       <w:bookmarkStart w:id="13" w:name="_Toc3563908"/>
       <w:bookmarkStart w:id="14" w:name="_Toc3568750"/>
       <w:bookmarkStart w:id="15" w:name="_Toc4749971"/>
-      <w:bookmarkStart w:id="16" w:name="_Toc73980925"/>
+      <w:bookmarkStart w:id="16" w:name="_Toc110501762"/>
       <w:r>
         <w:rPr>
           <w:rFonts w:ascii="黑体" w:eastAsia="黑体" w:hAnsi="黑体" w:hint="eastAsia"/>
@@ -7542,7 +7652,7 @@
         </w:rPr>
       </w:pPr>
       <w:bookmarkStart w:id="19" w:name="_Toc4749972"/>
-      <w:bookmarkStart w:id="20" w:name="_Toc73980926"/>
+      <w:bookmarkStart w:id="20" w:name="_Toc110501763"/>
       <w:r>
         <w:rPr>
           <w:rFonts w:ascii="黑体" w:eastAsia="黑体" w:hAnsi="黑体" w:hint="eastAsia"/>
@@ -7768,7 +7878,7 @@
         <w:noProof/>
         <w:lang w:val="zh-CN"/>
       </w:rPr>
-      <w:t>3</w:t>
+      <w:t>4</w:t>
     </w:r>
     <w:r>
       <w:fldChar w:fldCharType="end"/>
@@ -8882,7 +8992,7 @@
 </file>
 
 <file path=customXml/itemProps1.xml><?xml version="1.0" encoding="utf-8"?>
-<ds:datastoreItem xmlns:ds="http://schemas.openxmlformats.org/officeDocument/2006/customXml" ds:itemID="{A21BA3BE-7399-4C41-86D2-59F208D1FE6E}">
+<ds:datastoreItem xmlns:ds="http://schemas.openxmlformats.org/officeDocument/2006/customXml" ds:itemID="{EC7EB604-08C5-4736-964D-F788FF9DEF68}">
   <ds:schemaRefs>
     <ds:schemaRef ds:uri="http://schemas.openxmlformats.org/officeDocument/2006/bibliography"/>
   </ds:schemaRefs>

</xml_diff>